<commit_message>
Upload updater version af Process
</commit_message>
<xml_diff>
--- a/Analysedokumenter/Jesper-Process.docx
+++ b/Analysedokumenter/Jesper-Process.docx
@@ -33,21 +33,7 @@
         <w:rPr>
           <w:b/>
         </w:rPr>
-        <w:t xml:space="preserve">Hvilke sprints der var, og hvilke user </w:t>
-      </w:r>
-      <w:proofErr w:type="spellStart"/>
-      <w:r>
-        <w:rPr>
-          <w:b/>
-        </w:rPr>
-        <w:t>stories</w:t>
-      </w:r>
-      <w:proofErr w:type="spellEnd"/>
-      <w:r>
-        <w:rPr>
-          <w:b/>
-        </w:rPr>
-        <w:t xml:space="preserve"> der blev arbejde med.</w:t>
+        <w:t>Hvilke sprints der var, og hvilke user stories der blev arbejde med.</w:t>
       </w:r>
     </w:p>
     <w:tbl>
@@ -1057,14 +1043,549 @@
       </w:r>
       <w:proofErr w:type="spellEnd"/>
       <w:r>
-        <w:t xml:space="preserve"> ting.</w:t>
+        <w:t xml:space="preserve"> ting. </w:t>
+      </w:r>
+    </w:p>
+    <w:p>
+      <w:r>
+        <w:br w:type="page"/>
+      </w:r>
+    </w:p>
+    <w:p>
+      <w:pPr>
+        <w:pStyle w:val="Overskrift1"/>
+      </w:pPr>
+      <w:r>
+        <w:lastRenderedPageBreak/>
+        <w:t>Arbejdsprocessen reflekteret</w:t>
+      </w:r>
+    </w:p>
+    <w:p/>
+    <w:p>
+      <w:pPr>
+        <w:rPr>
+          <w:b/>
+          <w:lang w:eastAsia="da-DK"/>
+        </w:rPr>
+      </w:pPr>
+      <w:r>
+        <w:rPr>
+          <w:b/>
+          <w:lang w:eastAsia="da-DK"/>
+        </w:rPr>
+        <w:t xml:space="preserve">Om </w:t>
+      </w:r>
+      <w:proofErr w:type="spellStart"/>
+      <w:r>
+        <w:rPr>
+          <w:b/>
+          <w:lang w:eastAsia="da-DK"/>
+        </w:rPr>
+        <w:t>scrummaster</w:t>
+      </w:r>
+      <w:proofErr w:type="spellEnd"/>
+      <w:r>
+        <w:rPr>
+          <w:b/>
+          <w:lang w:eastAsia="da-DK"/>
+        </w:rPr>
+        <w:t xml:space="preserve"> rollen fungerede, hvilke problemer I så i den, og hvad I gjorde for at rette op på det.</w:t>
+      </w:r>
+    </w:p>
+    <w:p>
+      <w:pPr>
+        <w:rPr>
+          <w:lang w:eastAsia="da-DK"/>
+        </w:rPr>
+      </w:pPr>
+    </w:p>
+    <w:p>
+      <w:pPr>
+        <w:rPr>
+          <w:b/>
+          <w:lang w:eastAsia="da-DK"/>
+        </w:rPr>
+      </w:pPr>
+      <w:r>
+        <w:rPr>
+          <w:b/>
+          <w:lang w:eastAsia="da-DK"/>
+        </w:rPr>
+        <w:t xml:space="preserve">Hvad der var de væsentligste emner på jeres </w:t>
+      </w:r>
+      <w:proofErr w:type="gramStart"/>
+      <w:r>
+        <w:rPr>
+          <w:b/>
+          <w:lang w:eastAsia="da-DK"/>
+        </w:rPr>
+        <w:t>retrospektiv</w:t>
+      </w:r>
+      <w:proofErr w:type="gramEnd"/>
+      <w:r>
+        <w:rPr>
+          <w:b/>
+          <w:lang w:eastAsia="da-DK"/>
+        </w:rPr>
+        <w:t xml:space="preserve"> møder</w:t>
+      </w:r>
+    </w:p>
+    <w:p>
+      <w:pPr>
+        <w:rPr>
+          <w:lang w:eastAsia="da-DK"/>
+        </w:rPr>
+      </w:pPr>
+      <w:r>
+        <w:rPr>
+          <w:lang w:eastAsia="da-DK"/>
+        </w:rPr>
+        <w:t>Vi har løst de problemer med det samme.</w:t>
+      </w:r>
+    </w:p>
+    <w:p>
+      <w:pPr>
+        <w:rPr>
+          <w:lang w:eastAsia="da-DK"/>
+        </w:rPr>
+      </w:pPr>
+      <w:r>
+        <w:rPr>
+          <w:lang w:eastAsia="da-DK"/>
+        </w:rPr>
+        <w:t>Nye taske havde ikke tid til, at tildel dem point.</w:t>
+      </w:r>
+    </w:p>
+    <w:p>
+      <w:pPr>
+        <w:rPr>
+          <w:b/>
+          <w:lang w:eastAsia="da-DK"/>
+        </w:rPr>
+      </w:pPr>
+      <w:r>
+        <w:rPr>
+          <w:b/>
+          <w:lang w:eastAsia="da-DK"/>
+        </w:rPr>
+        <w:t>Om I havde problemer med at nedbryde user stories i tasks</w:t>
+      </w:r>
+    </w:p>
+    <w:p>
+      <w:pPr>
+        <w:rPr>
+          <w:lang w:eastAsia="da-DK"/>
+        </w:rPr>
+      </w:pPr>
+      <w:r>
+        <w:rPr>
+          <w:lang w:eastAsia="da-DK"/>
+        </w:rPr>
+        <w:t xml:space="preserve">I starten havde vi lavet et godt forarbejde i forhold </w:t>
+      </w:r>
+      <w:r>
+        <w:rPr>
+          <w:lang w:eastAsia="da-DK"/>
+        </w:rPr>
+        <w:t>til</w:t>
+      </w:r>
+      <w:r>
+        <w:rPr>
+          <w:lang w:eastAsia="da-DK"/>
+        </w:rPr>
+        <w:t xml:space="preserve"> at nedbryde dvs</w:t>
+      </w:r>
+      <w:r>
+        <w:rPr>
+          <w:lang w:eastAsia="da-DK"/>
+        </w:rPr>
+        <w:t>.</w:t>
+      </w:r>
+      <w:r>
+        <w:rPr>
+          <w:lang w:eastAsia="da-DK"/>
+        </w:rPr>
+        <w:t xml:space="preserve"> user stories i taske. Dermed vidste vi også godt hvad vi skulle i de </w:t>
+      </w:r>
+      <w:r>
+        <w:rPr>
+          <w:lang w:eastAsia="da-DK"/>
+        </w:rPr>
+        <w:t>tasks</w:t>
+      </w:r>
+      <w:r>
+        <w:rPr>
+          <w:lang w:eastAsia="da-DK"/>
+        </w:rPr>
+        <w:t xml:space="preserve"> områder.</w:t>
+      </w:r>
+    </w:p>
+    <w:p>
+      <w:pPr>
+        <w:rPr>
+          <w:lang w:eastAsia="da-DK"/>
+        </w:rPr>
+      </w:pPr>
+      <w:r>
+        <w:rPr>
+          <w:lang w:eastAsia="da-DK"/>
+        </w:rPr>
+        <w:t>Men undervejs fandt vi ud af der kom flere og flere taske frem som vi slet ikke havde set.</w:t>
+      </w:r>
+    </w:p>
+    <w:p>
+      <w:pPr>
+        <w:rPr>
+          <w:lang w:eastAsia="da-DK"/>
+        </w:rPr>
+      </w:pPr>
+      <w:r>
+        <w:rPr>
+          <w:lang w:eastAsia="da-DK"/>
+        </w:rPr>
+        <w:t>Derfor til sidste måtte vi bare tag dem som var super vigtig i forhold til opgaven fordi ellers kun vi bliv ved med at kig frem og tilbage på hvad vi kun tilføj af ting til tasks området i forhold til den user stories vi skulle lave.</w:t>
+      </w:r>
+    </w:p>
+    <w:p>
+      <w:pPr>
+        <w:rPr>
+          <w:lang w:eastAsia="da-DK"/>
+        </w:rPr>
+      </w:pPr>
+      <w:r>
+        <w:rPr>
+          <w:lang w:eastAsia="da-DK"/>
+        </w:rPr>
+        <w:t>Så hvis vi havde kig på om det var vigtig fra starten af. Så er jeg også sikker på, at vi kun nå langt mere end hvad vi havde kun.</w:t>
+      </w:r>
+    </w:p>
+    <w:p>
+      <w:pPr>
+        <w:rPr>
+          <w:lang w:eastAsia="da-DK"/>
+        </w:rPr>
+      </w:pPr>
+      <w:r>
+        <w:rPr>
+          <w:lang w:eastAsia="da-DK"/>
+        </w:rPr>
+        <w:t xml:space="preserve">Dermed finder vi første ud af det meget sidste i sprint i forhold til hvad vi havde af tid </w:t>
+      </w:r>
+      <w:r>
+        <w:rPr>
+          <w:lang w:eastAsia="da-DK"/>
+        </w:rPr>
+        <w:t>til</w:t>
+      </w:r>
+      <w:r>
+        <w:rPr>
+          <w:lang w:eastAsia="da-DK"/>
+        </w:rPr>
+        <w:t xml:space="preserve"> at kunne nedbryde tasks til user stories.</w:t>
+      </w:r>
+    </w:p>
+    <w:p>
+      <w:pPr>
+        <w:rPr>
+          <w:b/>
+          <w:lang w:eastAsia="da-DK"/>
+        </w:rPr>
+      </w:pPr>
+      <w:r>
+        <w:rPr>
+          <w:b/>
+          <w:lang w:eastAsia="da-DK"/>
+        </w:rPr>
+        <w:t>Om I var spot-on med jeres estimeringer</w:t>
+      </w:r>
+    </w:p>
+    <w:p>
+      <w:pPr>
+        <w:rPr>
+          <w:lang w:eastAsia="da-DK"/>
+        </w:rPr>
+      </w:pPr>
+      <w:r>
+        <w:rPr>
+          <w:lang w:eastAsia="da-DK"/>
+        </w:rPr>
+        <w:t>I starten fik vi sat dvs</w:t>
+      </w:r>
+      <w:r>
+        <w:rPr>
+          <w:lang w:eastAsia="da-DK"/>
+        </w:rPr>
+        <w:t>.</w:t>
+      </w:r>
+      <w:r>
+        <w:rPr>
+          <w:lang w:eastAsia="da-DK"/>
+        </w:rPr>
+        <w:t xml:space="preserve"> point på de områder. Dermed mener vi bestemt selv, at vi fik sat dem på en fair måde og dermed brugt vi også godt med tid på, at få gjort det.</w:t>
+      </w:r>
+    </w:p>
+    <w:p>
+      <w:pPr>
+        <w:rPr>
+          <w:lang w:eastAsia="da-DK"/>
+        </w:rPr>
+      </w:pPr>
+      <w:r>
+        <w:rPr>
+          <w:lang w:eastAsia="da-DK"/>
+        </w:rPr>
+        <w:t>Vi fandt dog senere ud af vi manglede nogen ting. Det medført i, at vi ikke fik sat tid af til, at angiv de point til dvs</w:t>
+      </w:r>
+      <w:r>
+        <w:rPr>
+          <w:lang w:eastAsia="da-DK"/>
+        </w:rPr>
+        <w:t>.</w:t>
+      </w:r>
+      <w:r>
+        <w:rPr>
+          <w:lang w:eastAsia="da-DK"/>
+        </w:rPr>
+        <w:t xml:space="preserve"> områder.</w:t>
+      </w:r>
+    </w:p>
+    <w:p>
+      <w:pPr>
+        <w:rPr>
+          <w:lang w:eastAsia="da-DK"/>
+        </w:rPr>
+      </w:pPr>
+      <w:r>
+        <w:rPr>
+          <w:lang w:eastAsia="da-DK"/>
+        </w:rPr>
+        <w:t xml:space="preserve">Det medført at vi første meget sent henne i sprint 4 måtte bruge et par timer </w:t>
+      </w:r>
+      <w:proofErr w:type="gramStart"/>
+      <w:r>
+        <w:rPr>
+          <w:lang w:eastAsia="da-DK"/>
+        </w:rPr>
+        <w:t>på,</w:t>
+      </w:r>
+      <w:proofErr w:type="gramEnd"/>
+      <w:r>
+        <w:rPr>
+          <w:lang w:eastAsia="da-DK"/>
+        </w:rPr>
+        <w:t xml:space="preserve"> at tildele dvs</w:t>
+      </w:r>
+      <w:r>
+        <w:rPr>
+          <w:lang w:eastAsia="da-DK"/>
+        </w:rPr>
+        <w:t>.</w:t>
+      </w:r>
+      <w:r>
+        <w:rPr>
+          <w:lang w:eastAsia="da-DK"/>
+        </w:rPr>
+        <w:t xml:space="preserve"> point på de vi manglede.</w:t>
+      </w:r>
+    </w:p>
+    <w:p>
+      <w:pPr>
+        <w:rPr>
+          <w:b/>
+          <w:lang w:eastAsia="da-DK"/>
+        </w:rPr>
+      </w:pPr>
+      <w:r>
+        <w:rPr>
+          <w:b/>
+          <w:lang w:eastAsia="da-DK"/>
+        </w:rPr>
+        <w:t>Om der var problemer med vejledningen og PO møderne</w:t>
+      </w:r>
+    </w:p>
+    <w:p>
+      <w:pPr>
+        <w:rPr>
+          <w:lang w:eastAsia="da-DK"/>
+        </w:rPr>
+      </w:pPr>
+      <w:r>
+        <w:rPr>
+          <w:lang w:eastAsia="da-DK"/>
+        </w:rPr>
+        <w:t>De problemer som frem kom det var at hvis vi fx havde Ronnie om onsdag og fredag.  Og Det samme med Thomas.</w:t>
+      </w:r>
+    </w:p>
+    <w:p>
+      <w:pPr>
+        <w:rPr>
+          <w:lang w:eastAsia="da-DK"/>
+        </w:rPr>
+      </w:pPr>
+      <w:r>
+        <w:rPr>
+          <w:lang w:eastAsia="da-DK"/>
+        </w:rPr>
+        <w:t xml:space="preserve">Der hvor vi kun se problemet det var ved at om </w:t>
+      </w:r>
+      <w:proofErr w:type="gramStart"/>
+      <w:r>
+        <w:rPr>
+          <w:lang w:eastAsia="da-DK"/>
+        </w:rPr>
+        <w:t>Fredagen</w:t>
+      </w:r>
+      <w:proofErr w:type="gramEnd"/>
+      <w:r>
+        <w:rPr>
+          <w:lang w:eastAsia="da-DK"/>
+        </w:rPr>
+        <w:t xml:space="preserve"> ugen inden. Der havde vi snakket med Ronnie om nogen ting som vi vil ret op på til næste uge og så finder vi ud af Ronnie fx ikke er på skole og så skal vi ha Thomas.</w:t>
+      </w:r>
+    </w:p>
+    <w:p>
+      <w:pPr>
+        <w:rPr>
+          <w:lang w:eastAsia="da-DK"/>
+        </w:rPr>
+      </w:pPr>
+      <w:r>
+        <w:rPr>
+          <w:lang w:eastAsia="da-DK"/>
+        </w:rPr>
+        <w:t>Hvilket gjord at det er svært at fortælle Thomas hvad Ronnie fik sagt til og dermed gør det svært at vores PO ikke er der fx ugen efter.</w:t>
+      </w:r>
+    </w:p>
+    <w:p>
+      <w:pPr>
+        <w:rPr>
+          <w:lang w:eastAsia="da-DK"/>
+        </w:rPr>
+      </w:pPr>
+    </w:p>
+    <w:p>
+      <w:pPr>
+        <w:rPr>
+          <w:b/>
+          <w:lang w:eastAsia="da-DK"/>
+        </w:rPr>
+      </w:pPr>
+      <w:r>
+        <w:rPr>
+          <w:b/>
+          <w:lang w:eastAsia="da-DK"/>
+        </w:rPr>
+        <w:lastRenderedPageBreak/>
+        <w:t>Hvor langt inde i processen I fandt en rytme der var produktiv</w:t>
+      </w:r>
+    </w:p>
+    <w:p>
+      <w:pPr>
+        <w:rPr>
+          <w:lang w:eastAsia="da-DK"/>
+        </w:rPr>
+      </w:pPr>
+      <w:r>
+        <w:rPr>
+          <w:lang w:eastAsia="da-DK"/>
+        </w:rPr>
+        <w:t>Der hvor vi fandt de gode rytmer i Fog-opgaven var bestemt i sprint 2 og 4.</w:t>
+      </w:r>
+    </w:p>
+    <w:p>
+      <w:pPr>
+        <w:rPr>
+          <w:lang w:eastAsia="da-DK"/>
+        </w:rPr>
+      </w:pPr>
+      <w:r>
+        <w:rPr>
+          <w:lang w:eastAsia="da-DK"/>
+        </w:rPr>
+        <w:t>Sprint 2:</w:t>
+      </w:r>
+    </w:p>
+    <w:p>
+      <w:pPr>
+        <w:rPr>
+          <w:lang w:eastAsia="da-DK"/>
+        </w:rPr>
+      </w:pPr>
+      <w:r>
+        <w:rPr>
+          <w:lang w:eastAsia="da-DK"/>
+        </w:rPr>
+        <w:t xml:space="preserve">Sprint 4: Der var vi begge to indstillet </w:t>
+      </w:r>
+      <w:proofErr w:type="gramStart"/>
+      <w:r>
+        <w:rPr>
+          <w:lang w:eastAsia="da-DK"/>
+        </w:rPr>
+        <w:t>på,</w:t>
+      </w:r>
+      <w:proofErr w:type="gramEnd"/>
+      <w:r>
+        <w:rPr>
+          <w:lang w:eastAsia="da-DK"/>
+        </w:rPr>
+        <w:t xml:space="preserve"> at få lavet nogen af de mange huler færdig og dem gjort opgaven så godt som færdig. Dermed mener vi bestemt at Sprint 4 var klar den bedste af dem alle sammen.</w:t>
+      </w:r>
+    </w:p>
+    <w:p>
+      <w:pPr>
+        <w:rPr>
+          <w:lang w:eastAsia="da-DK"/>
+        </w:rPr>
+      </w:pPr>
+      <w:r>
+        <w:rPr>
+          <w:lang w:eastAsia="da-DK"/>
+        </w:rPr>
+        <w:t>Der fik vi virkelig arbejdet hårdt for, at opnå at få lavet tingene færdig til tiden.</w:t>
       </w:r>
       <w:bookmarkStart w:id="0" w:name="_GoBack"/>
       <w:bookmarkEnd w:id="0"/>
-      <w:r>
-        <w:t xml:space="preserve"> </w:t>
-      </w:r>
-    </w:p>
+    </w:p>
+    <w:p>
+      <w:pPr>
+        <w:rPr>
+          <w:lang w:eastAsia="da-DK"/>
+        </w:rPr>
+      </w:pPr>
+    </w:p>
+    <w:p>
+      <w:pPr>
+        <w:rPr>
+          <w:b/>
+          <w:lang w:eastAsia="da-DK"/>
+        </w:rPr>
+      </w:pPr>
+      <w:r>
+        <w:rPr>
+          <w:b/>
+          <w:lang w:eastAsia="da-DK"/>
+        </w:rPr>
+        <w:t xml:space="preserve">Andre elementer der har at gøre med at forsøge at arbejde i et </w:t>
+      </w:r>
+      <w:proofErr w:type="spellStart"/>
+      <w:r>
+        <w:rPr>
+          <w:b/>
+          <w:lang w:eastAsia="da-DK"/>
+        </w:rPr>
+        <w:t>scrum</w:t>
+      </w:r>
+      <w:proofErr w:type="spellEnd"/>
+      <w:r>
+        <w:rPr>
+          <w:b/>
+          <w:lang w:eastAsia="da-DK"/>
+        </w:rPr>
+        <w:t xml:space="preserve"> team</w:t>
+      </w:r>
+    </w:p>
+    <w:p/>
     <w:p/>
     <w:sectPr>
       <w:pgSz w:w="11906" w:h="16838"/>
@@ -1079,6 +1600,155 @@
 <file path=word/numbering.xml><?xml version="1.0" encoding="utf-8"?>
 <w:numbering xmlns:wpc="http://schemas.microsoft.com/office/word/2010/wordprocessingCanvas" xmlns:cx="http://schemas.microsoft.com/office/drawing/2014/chartex" xmlns:cx1="http://schemas.microsoft.com/office/drawing/2015/9/8/chartex" xmlns:cx2="http://schemas.microsoft.com/office/drawing/2015/10/21/chartex" xmlns:cx3="http://schemas.microsoft.com/office/drawing/2016/5/9/chartex" xmlns:cx4="http://schemas.microsoft.com/office/drawing/2016/5/10/chartex" xmlns:cx5="http://schemas.microsoft.com/office/drawing/2016/5/11/chartex" xmlns:cx6="http://schemas.microsoft.com/office/drawing/2016/5/12/chartex" xmlns:cx7="http://schemas.microsoft.com/office/drawing/2016/5/13/chartex" xmlns:cx8="http://schemas.microsoft.com/office/drawing/2016/5/14/chartex" xmlns:mc="http://schemas.openxmlformats.org/markup-compatibility/2006" xmlns:aink="http://schemas.microsoft.com/office/drawing/2016/ink" xmlns:am3d="http://schemas.microsoft.com/office/drawing/2017/model3d" xmlns:o="urn:schemas-microsoft-com:office:office" xmlns:r="http://schemas.openxmlformats.org/officeDocument/2006/relationships" xmlns:m="http://schemas.openxmlformats.org/officeDocument/2006/math" xmlns:v="urn:schemas-microsoft-com:vml" xmlns:wp14="http://schemas.microsoft.com/office/word/2010/wordprocessingDrawing" xmlns:wp="http://schemas.openxmlformats.org/drawingml/2006/wordprocessingDrawing" xmlns:w10="urn:schemas-microsoft-com:office:word" xmlns:w="http://schemas.openxmlformats.org/wordprocessingml/2006/main" xmlns:w14="http://schemas.microsoft.com/office/word/2010/wordml" xmlns:w15="http://schemas.microsoft.com/office/word/2012/wordml" xmlns:w16cid="http://schemas.microsoft.com/office/word/2016/wordml/cid" xmlns:w16se="http://schemas.microsoft.com/office/word/2015/wordml/symex" xmlns:wpg="http://schemas.microsoft.com/office/word/2010/wordprocessingGroup" xmlns:wpi="http://schemas.microsoft.com/office/word/2010/wordprocessingInk" xmlns:wne="http://schemas.microsoft.com/office/word/2006/wordml" xmlns:wps="http://schemas.microsoft.com/office/word/2010/wordprocessingShape" mc:Ignorable="w14 w15 w16se w16cid wp14">
   <w:abstractNum w:abstractNumId="0" w15:restartNumberingAfterBreak="0">
+    <w:nsid w:val="22C347A8"/>
+    <w:multiLevelType w:val="multilevel"/>
+    <w:tmpl w:val="8DCA0A26"/>
+    <w:lvl w:ilvl="0">
+      <w:start w:val="1"/>
+      <w:numFmt w:val="bullet"/>
+      <w:lvlText w:val=""/>
+      <w:lvlJc w:val="left"/>
+      <w:pPr>
+        <w:tabs>
+          <w:tab w:val="num" w:pos="720"/>
+        </w:tabs>
+        <w:ind w:left="720" w:hanging="360"/>
+      </w:pPr>
+      <w:rPr>
+        <w:rFonts w:ascii="Symbol" w:hAnsi="Symbol" w:hint="default"/>
+        <w:sz w:val="20"/>
+      </w:rPr>
+    </w:lvl>
+    <w:lvl w:ilvl="1" w:tentative="1">
+      <w:start w:val="1"/>
+      <w:numFmt w:val="bullet"/>
+      <w:lvlText w:val="o"/>
+      <w:lvlJc w:val="left"/>
+      <w:pPr>
+        <w:tabs>
+          <w:tab w:val="num" w:pos="1440"/>
+        </w:tabs>
+        <w:ind w:left="1440" w:hanging="360"/>
+      </w:pPr>
+      <w:rPr>
+        <w:rFonts w:ascii="Courier New" w:hAnsi="Courier New" w:hint="default"/>
+        <w:sz w:val="20"/>
+      </w:rPr>
+    </w:lvl>
+    <w:lvl w:ilvl="2" w:tentative="1">
+      <w:start w:val="1"/>
+      <w:numFmt w:val="bullet"/>
+      <w:lvlText w:val=""/>
+      <w:lvlJc w:val="left"/>
+      <w:pPr>
+        <w:tabs>
+          <w:tab w:val="num" w:pos="2160"/>
+        </w:tabs>
+        <w:ind w:left="2160" w:hanging="360"/>
+      </w:pPr>
+      <w:rPr>
+        <w:rFonts w:ascii="Wingdings" w:hAnsi="Wingdings" w:hint="default"/>
+        <w:sz w:val="20"/>
+      </w:rPr>
+    </w:lvl>
+    <w:lvl w:ilvl="3" w:tentative="1">
+      <w:start w:val="1"/>
+      <w:numFmt w:val="bullet"/>
+      <w:lvlText w:val=""/>
+      <w:lvlJc w:val="left"/>
+      <w:pPr>
+        <w:tabs>
+          <w:tab w:val="num" w:pos="2880"/>
+        </w:tabs>
+        <w:ind w:left="2880" w:hanging="360"/>
+      </w:pPr>
+      <w:rPr>
+        <w:rFonts w:ascii="Wingdings" w:hAnsi="Wingdings" w:hint="default"/>
+        <w:sz w:val="20"/>
+      </w:rPr>
+    </w:lvl>
+    <w:lvl w:ilvl="4" w:tentative="1">
+      <w:start w:val="1"/>
+      <w:numFmt w:val="bullet"/>
+      <w:lvlText w:val=""/>
+      <w:lvlJc w:val="left"/>
+      <w:pPr>
+        <w:tabs>
+          <w:tab w:val="num" w:pos="3600"/>
+        </w:tabs>
+        <w:ind w:left="3600" w:hanging="360"/>
+      </w:pPr>
+      <w:rPr>
+        <w:rFonts w:ascii="Wingdings" w:hAnsi="Wingdings" w:hint="default"/>
+        <w:sz w:val="20"/>
+      </w:rPr>
+    </w:lvl>
+    <w:lvl w:ilvl="5" w:tentative="1">
+      <w:start w:val="1"/>
+      <w:numFmt w:val="bullet"/>
+      <w:lvlText w:val=""/>
+      <w:lvlJc w:val="left"/>
+      <w:pPr>
+        <w:tabs>
+          <w:tab w:val="num" w:pos="4320"/>
+        </w:tabs>
+        <w:ind w:left="4320" w:hanging="360"/>
+      </w:pPr>
+      <w:rPr>
+        <w:rFonts w:ascii="Wingdings" w:hAnsi="Wingdings" w:hint="default"/>
+        <w:sz w:val="20"/>
+      </w:rPr>
+    </w:lvl>
+    <w:lvl w:ilvl="6" w:tentative="1">
+      <w:start w:val="1"/>
+      <w:numFmt w:val="bullet"/>
+      <w:lvlText w:val=""/>
+      <w:lvlJc w:val="left"/>
+      <w:pPr>
+        <w:tabs>
+          <w:tab w:val="num" w:pos="5040"/>
+        </w:tabs>
+        <w:ind w:left="5040" w:hanging="360"/>
+      </w:pPr>
+      <w:rPr>
+        <w:rFonts w:ascii="Wingdings" w:hAnsi="Wingdings" w:hint="default"/>
+        <w:sz w:val="20"/>
+      </w:rPr>
+    </w:lvl>
+    <w:lvl w:ilvl="7" w:tentative="1">
+      <w:start w:val="1"/>
+      <w:numFmt w:val="bullet"/>
+      <w:lvlText w:val=""/>
+      <w:lvlJc w:val="left"/>
+      <w:pPr>
+        <w:tabs>
+          <w:tab w:val="num" w:pos="5760"/>
+        </w:tabs>
+        <w:ind w:left="5760" w:hanging="360"/>
+      </w:pPr>
+      <w:rPr>
+        <w:rFonts w:ascii="Wingdings" w:hAnsi="Wingdings" w:hint="default"/>
+        <w:sz w:val="20"/>
+      </w:rPr>
+    </w:lvl>
+    <w:lvl w:ilvl="8" w:tentative="1">
+      <w:start w:val="1"/>
+      <w:numFmt w:val="bullet"/>
+      <w:lvlText w:val=""/>
+      <w:lvlJc w:val="left"/>
+      <w:pPr>
+        <w:tabs>
+          <w:tab w:val="num" w:pos="6480"/>
+        </w:tabs>
+        <w:ind w:left="6480" w:hanging="360"/>
+      </w:pPr>
+      <w:rPr>
+        <w:rFonts w:ascii="Wingdings" w:hAnsi="Wingdings" w:hint="default"/>
+        <w:sz w:val="20"/>
+      </w:rPr>
+    </w:lvl>
+  </w:abstractNum>
+  <w:abstractNum w:abstractNumId="1" w15:restartNumberingAfterBreak="0">
     <w:nsid w:val="23633B1B"/>
     <w:multiLevelType w:val="multilevel"/>
     <w:tmpl w:val="7E3C4BCA"/>
@@ -1227,7 +1897,7 @@
       </w:rPr>
     </w:lvl>
   </w:abstractNum>
-  <w:abstractNum w:abstractNumId="1" w15:restartNumberingAfterBreak="0">
+  <w:abstractNum w:abstractNumId="2" w15:restartNumberingAfterBreak="0">
     <w:nsid w:val="3FE20D95"/>
     <w:multiLevelType w:val="multilevel"/>
     <w:tmpl w:val="71568654"/>
@@ -1376,7 +2046,7 @@
       </w:rPr>
     </w:lvl>
   </w:abstractNum>
-  <w:abstractNum w:abstractNumId="2" w15:restartNumberingAfterBreak="0">
+  <w:abstractNum w:abstractNumId="3" w15:restartNumberingAfterBreak="0">
     <w:nsid w:val="47A12A7C"/>
     <w:multiLevelType w:val="hybridMultilevel"/>
     <w:tmpl w:val="86FCD118"/>
@@ -1488,7 +2158,7 @@
       </w:rPr>
     </w:lvl>
   </w:abstractNum>
-  <w:abstractNum w:abstractNumId="3" w15:restartNumberingAfterBreak="0">
+  <w:abstractNum w:abstractNumId="4" w15:restartNumberingAfterBreak="0">
     <w:nsid w:val="583A6C6B"/>
     <w:multiLevelType w:val="multilevel"/>
     <w:tmpl w:val="09A45854"/>
@@ -1637,7 +2307,7 @@
       </w:rPr>
     </w:lvl>
   </w:abstractNum>
-  <w:abstractNum w:abstractNumId="4" w15:restartNumberingAfterBreak="0">
+  <w:abstractNum w:abstractNumId="5" w15:restartNumberingAfterBreak="0">
     <w:nsid w:val="60685074"/>
     <w:multiLevelType w:val="multilevel"/>
     <w:tmpl w:val="926805FE"/>
@@ -1786,20 +2456,175 @@
       </w:rPr>
     </w:lvl>
   </w:abstractNum>
+  <w:abstractNum w:abstractNumId="6" w15:restartNumberingAfterBreak="0">
+    <w:nsid w:val="749A0B73"/>
+    <w:multiLevelType w:val="multilevel"/>
+    <w:tmpl w:val="F5CAC828"/>
+    <w:lvl w:ilvl="0">
+      <w:start w:val="1"/>
+      <w:numFmt w:val="bullet"/>
+      <w:lvlText w:val=""/>
+      <w:lvlJc w:val="left"/>
+      <w:pPr>
+        <w:tabs>
+          <w:tab w:val="num" w:pos="720"/>
+        </w:tabs>
+        <w:ind w:left="720" w:hanging="360"/>
+      </w:pPr>
+      <w:rPr>
+        <w:rFonts w:ascii="Symbol" w:hAnsi="Symbol" w:hint="default"/>
+        <w:sz w:val="20"/>
+      </w:rPr>
+    </w:lvl>
+    <w:lvl w:ilvl="1" w:tentative="1">
+      <w:start w:val="1"/>
+      <w:numFmt w:val="bullet"/>
+      <w:lvlText w:val="o"/>
+      <w:lvlJc w:val="left"/>
+      <w:pPr>
+        <w:tabs>
+          <w:tab w:val="num" w:pos="1440"/>
+        </w:tabs>
+        <w:ind w:left="1440" w:hanging="360"/>
+      </w:pPr>
+      <w:rPr>
+        <w:rFonts w:ascii="Courier New" w:hAnsi="Courier New" w:hint="default"/>
+        <w:sz w:val="20"/>
+      </w:rPr>
+    </w:lvl>
+    <w:lvl w:ilvl="2" w:tentative="1">
+      <w:start w:val="1"/>
+      <w:numFmt w:val="bullet"/>
+      <w:lvlText w:val=""/>
+      <w:lvlJc w:val="left"/>
+      <w:pPr>
+        <w:tabs>
+          <w:tab w:val="num" w:pos="2160"/>
+        </w:tabs>
+        <w:ind w:left="2160" w:hanging="360"/>
+      </w:pPr>
+      <w:rPr>
+        <w:rFonts w:ascii="Wingdings" w:hAnsi="Wingdings" w:hint="default"/>
+        <w:sz w:val="20"/>
+      </w:rPr>
+    </w:lvl>
+    <w:lvl w:ilvl="3" w:tentative="1">
+      <w:start w:val="1"/>
+      <w:numFmt w:val="bullet"/>
+      <w:lvlText w:val=""/>
+      <w:lvlJc w:val="left"/>
+      <w:pPr>
+        <w:tabs>
+          <w:tab w:val="num" w:pos="2880"/>
+        </w:tabs>
+        <w:ind w:left="2880" w:hanging="360"/>
+      </w:pPr>
+      <w:rPr>
+        <w:rFonts w:ascii="Wingdings" w:hAnsi="Wingdings" w:hint="default"/>
+        <w:sz w:val="20"/>
+      </w:rPr>
+    </w:lvl>
+    <w:lvl w:ilvl="4" w:tentative="1">
+      <w:start w:val="1"/>
+      <w:numFmt w:val="bullet"/>
+      <w:lvlText w:val=""/>
+      <w:lvlJc w:val="left"/>
+      <w:pPr>
+        <w:tabs>
+          <w:tab w:val="num" w:pos="3600"/>
+        </w:tabs>
+        <w:ind w:left="3600" w:hanging="360"/>
+      </w:pPr>
+      <w:rPr>
+        <w:rFonts w:ascii="Wingdings" w:hAnsi="Wingdings" w:hint="default"/>
+        <w:sz w:val="20"/>
+      </w:rPr>
+    </w:lvl>
+    <w:lvl w:ilvl="5" w:tentative="1">
+      <w:start w:val="1"/>
+      <w:numFmt w:val="bullet"/>
+      <w:lvlText w:val=""/>
+      <w:lvlJc w:val="left"/>
+      <w:pPr>
+        <w:tabs>
+          <w:tab w:val="num" w:pos="4320"/>
+        </w:tabs>
+        <w:ind w:left="4320" w:hanging="360"/>
+      </w:pPr>
+      <w:rPr>
+        <w:rFonts w:ascii="Wingdings" w:hAnsi="Wingdings" w:hint="default"/>
+        <w:sz w:val="20"/>
+      </w:rPr>
+    </w:lvl>
+    <w:lvl w:ilvl="6" w:tentative="1">
+      <w:start w:val="1"/>
+      <w:numFmt w:val="bullet"/>
+      <w:lvlText w:val=""/>
+      <w:lvlJc w:val="left"/>
+      <w:pPr>
+        <w:tabs>
+          <w:tab w:val="num" w:pos="5040"/>
+        </w:tabs>
+        <w:ind w:left="5040" w:hanging="360"/>
+      </w:pPr>
+      <w:rPr>
+        <w:rFonts w:ascii="Wingdings" w:hAnsi="Wingdings" w:hint="default"/>
+        <w:sz w:val="20"/>
+      </w:rPr>
+    </w:lvl>
+    <w:lvl w:ilvl="7" w:tentative="1">
+      <w:start w:val="1"/>
+      <w:numFmt w:val="bullet"/>
+      <w:lvlText w:val=""/>
+      <w:lvlJc w:val="left"/>
+      <w:pPr>
+        <w:tabs>
+          <w:tab w:val="num" w:pos="5760"/>
+        </w:tabs>
+        <w:ind w:left="5760" w:hanging="360"/>
+      </w:pPr>
+      <w:rPr>
+        <w:rFonts w:ascii="Wingdings" w:hAnsi="Wingdings" w:hint="default"/>
+        <w:sz w:val="20"/>
+      </w:rPr>
+    </w:lvl>
+    <w:lvl w:ilvl="8" w:tentative="1">
+      <w:start w:val="1"/>
+      <w:numFmt w:val="bullet"/>
+      <w:lvlText w:val=""/>
+      <w:lvlJc w:val="left"/>
+      <w:pPr>
+        <w:tabs>
+          <w:tab w:val="num" w:pos="6480"/>
+        </w:tabs>
+        <w:ind w:left="6480" w:hanging="360"/>
+      </w:pPr>
+      <w:rPr>
+        <w:rFonts w:ascii="Wingdings" w:hAnsi="Wingdings" w:hint="default"/>
+        <w:sz w:val="20"/>
+      </w:rPr>
+    </w:lvl>
+  </w:abstractNum>
   <w:num w:numId="1">
+    <w:abstractNumId w:val="4"/>
+  </w:num>
+  <w:num w:numId="2">
+    <w:abstractNumId w:val="2"/>
+  </w:num>
+  <w:num w:numId="3">
+    <w:abstractNumId w:val="5"/>
+  </w:num>
+  <w:num w:numId="4">
+    <w:abstractNumId w:val="1"/>
+  </w:num>
+  <w:num w:numId="5">
     <w:abstractNumId w:val="3"/>
   </w:num>
-  <w:num w:numId="2">
-    <w:abstractNumId w:val="1"/>
-  </w:num>
-  <w:num w:numId="3">
-    <w:abstractNumId w:val="4"/>
-  </w:num>
-  <w:num w:numId="4">
+  <w:num w:numId="6">
     <w:abstractNumId w:val="0"/>
   </w:num>
-  <w:num w:numId="5">
-    <w:abstractNumId w:val="2"/>
+  <w:num w:numId="7">
+    <w:abstractNumId w:val="6"/>
   </w:num>
 </w:numbering>
 </file>
@@ -2248,6 +3073,7 @@
   <w:style w:type="character" w:default="1" w:styleId="Standardskrifttypeiafsnit">
     <w:name w:val="Default Paragraph Font"/>
     <w:uiPriority w:val="1"/>
+    <w:semiHidden/>
     <w:unhideWhenUsed/>
   </w:style>
   <w:style w:type="table" w:default="1" w:styleId="Tabel-Normal">

</xml_diff>